<commit_message>
registration with image and usres image
</commit_message>
<xml_diff>
--- a/TASKS_ON_PROJECT.docx
+++ b/TASKS_ON_PROJECT.docx
@@ -88,9 +88,29 @@
           <w:ilvl w:val="2"/>
           <w:numId w:val="1"/>
         </w:numPr>
-      </w:pPr>
-      <w:r>
+        <w:rPr>
+          <w:color w:val="A6A6A6" w:themeColor="background1" w:themeShade="A6"/>
+        </w:rPr>
+      </w:pPr>
+      <w:r>
+        <w:rPr>
+          <w:color w:val="A6A6A6" w:themeColor="background1" w:themeShade="A6"/>
+        </w:rPr>
         <w:t>Comments/Comment</w:t>
+      </w:r>
+      <w:r>
+        <w:rPr>
+          <w:color w:val="A6A6A6" w:themeColor="background1" w:themeShade="A6"/>
+        </w:rPr>
+        <w:t xml:space="preserve"> (not needed</w:t>
+      </w:r>
+      <w:bookmarkStart w:id="0" w:name="_GoBack"/>
+      <w:bookmarkEnd w:id="0"/>
+      <w:r>
+        <w:rPr>
+          <w:color w:val="A6A6A6" w:themeColor="background1" w:themeShade="A6"/>
+        </w:rPr>
+        <w:t>)</w:t>
       </w:r>
     </w:p>
     <w:p>
@@ -224,7 +244,6 @@
           <w:color w:val="FF0000"/>
         </w:rPr>
       </w:pPr>
-      <w:bookmarkStart w:id="0" w:name="_GoBack"/>
       <w:r>
         <w:rPr>
           <w:color w:val="FF0000"/>
@@ -232,7 +251,6 @@
         <w:t>Fix all filters – include tags</w:t>
       </w:r>
     </w:p>
-    <w:bookmarkEnd w:id="0"/>
     <w:p>
       <w:pPr>
         <w:pStyle w:val="a3"/>

</xml_diff>